<commit_message>
finish first darft of documentation
</commit_message>
<xml_diff>
--- a/doc/Kurzbeschreibung-v4.docx
+++ b/doc/Kurzbeschreibung-v4.docx
@@ -2871,14 +2871,27 @@
       <w:r>
         <w:t xml:space="preserve">Abbildung </w:t>
       </w:r>
-      <w:fldSimple w:instr=" SEQ Abbildung \* ARABIC ">
-        <w:r>
-          <w:rPr>
-            <w:noProof/>
-          </w:rPr>
-          <w:t>1</w:t>
-        </w:r>
-      </w:fldSimple>
+      <w:r>
+        <w:fldChar w:fldCharType="begin"/>
+      </w:r>
+      <w:r>
+        <w:instrText xml:space="preserve"> SEQ Abbildung \* ARABIC </w:instrText>
+      </w:r>
+      <w:r>
+        <w:fldChar w:fldCharType="separate"/>
+      </w:r>
+      <w:r>
+        <w:rPr>
+          <w:noProof/>
+        </w:rPr>
+        <w:t>1</w:t>
+      </w:r>
+      <w:r>
+        <w:rPr>
+          <w:noProof/>
+        </w:rPr>
+        <w:fldChar w:fldCharType="end"/>
+      </w:r>
       <w:r>
         <w:t xml:space="preserve">: Illustration des Temperaturmodells für </w:t>
       </w:r>
@@ -3172,14 +3185,27 @@
       <w:r>
         <w:t xml:space="preserve">Abbildung </w:t>
       </w:r>
-      <w:fldSimple w:instr=" SEQ Abbildung \* ARABIC ">
-        <w:r>
-          <w:rPr>
-            <w:noProof/>
-          </w:rPr>
-          <w:t>2</w:t>
-        </w:r>
-      </w:fldSimple>
+      <w:r>
+        <w:fldChar w:fldCharType="begin"/>
+      </w:r>
+      <w:r>
+        <w:instrText xml:space="preserve"> SEQ Abbildung \* ARABIC </w:instrText>
+      </w:r>
+      <w:r>
+        <w:fldChar w:fldCharType="separate"/>
+      </w:r>
+      <w:r>
+        <w:rPr>
+          <w:noProof/>
+        </w:rPr>
+        <w:t>2</w:t>
+      </w:r>
+      <w:r>
+        <w:rPr>
+          <w:noProof/>
+        </w:rPr>
+        <w:fldChar w:fldCharType="end"/>
+      </w:r>
       <w:r>
         <w:t>:</w:t>
       </w:r>
@@ -3491,14 +3517,27 @@
       <w:r>
         <w:t xml:space="preserve">Abbildung </w:t>
       </w:r>
-      <w:fldSimple w:instr=" SEQ Abbildung \* ARABIC ">
-        <w:r>
-          <w:rPr>
-            <w:noProof/>
-          </w:rPr>
-          <w:t>3</w:t>
-        </w:r>
-      </w:fldSimple>
+      <w:r>
+        <w:fldChar w:fldCharType="begin"/>
+      </w:r>
+      <w:r>
+        <w:instrText xml:space="preserve"> SEQ Abbildung \* ARABIC </w:instrText>
+      </w:r>
+      <w:r>
+        <w:fldChar w:fldCharType="separate"/>
+      </w:r>
+      <w:r>
+        <w:rPr>
+          <w:noProof/>
+        </w:rPr>
+        <w:t>3</w:t>
+      </w:r>
+      <w:r>
+        <w:rPr>
+          <w:noProof/>
+        </w:rPr>
+        <w:fldChar w:fldCharType="end"/>
+      </w:r>
       <w:r>
         <w:t xml:space="preserve">: </w:t>
       </w:r>
@@ -6134,14 +6173,27 @@
       <w:r>
         <w:t xml:space="preserve">Abbildung </w:t>
       </w:r>
-      <w:fldSimple w:instr=" SEQ Abbildung \* ARABIC ">
-        <w:r>
-          <w:rPr>
-            <w:noProof/>
-          </w:rPr>
-          <w:t>4</w:t>
-        </w:r>
-      </w:fldSimple>
+      <w:r>
+        <w:fldChar w:fldCharType="begin"/>
+      </w:r>
+      <w:r>
+        <w:instrText xml:space="preserve"> SEQ Abbildung \* ARABIC </w:instrText>
+      </w:r>
+      <w:r>
+        <w:fldChar w:fldCharType="separate"/>
+      </w:r>
+      <w:r>
+        <w:rPr>
+          <w:noProof/>
+        </w:rPr>
+        <w:t>4</w:t>
+      </w:r>
+      <w:r>
+        <w:rPr>
+          <w:noProof/>
+        </w:rPr>
+        <w:fldChar w:fldCharType="end"/>
+      </w:r>
       <w:r>
         <w:t>: Illustration der Extrempunktsuche</w:t>
       </w:r>
@@ -11706,14 +11758,27 @@
       <w:r>
         <w:t xml:space="preserve">Abbildung </w:t>
       </w:r>
-      <w:fldSimple w:instr=" SEQ Abbildung \* ARABIC ">
-        <w:r>
-          <w:rPr>
-            <w:noProof/>
-          </w:rPr>
-          <w:t>5</w:t>
-        </w:r>
-      </w:fldSimple>
+      <w:r>
+        <w:fldChar w:fldCharType="begin"/>
+      </w:r>
+      <w:r>
+        <w:instrText xml:space="preserve"> SEQ Abbildung \* ARABIC </w:instrText>
+      </w:r>
+      <w:r>
+        <w:fldChar w:fldCharType="separate"/>
+      </w:r>
+      <w:r>
+        <w:rPr>
+          <w:noProof/>
+        </w:rPr>
+        <w:t>5</w:t>
+      </w:r>
+      <w:r>
+        <w:rPr>
+          <w:noProof/>
+        </w:rPr>
+        <w:fldChar w:fldCharType="end"/>
+      </w:r>
       <w:r>
         <w:t xml:space="preserve">: </w:t>
       </w:r>
@@ -13387,13 +13452,7 @@
               <w:rPr>
                 <w:rFonts w:ascii="Cambria Math" w:hAnsi="Cambria Math"/>
               </w:rPr>
-              <m:t>m</m:t>
-            </m:r>
-            <m:r>
-              <w:rPr>
-                <w:rFonts w:ascii="Cambria Math" w:hAnsi="Cambria Math"/>
-              </w:rPr>
-              <m:t>in</m:t>
+              <m:t>min</m:t>
             </m:r>
           </m:sup>
         </m:sSubSup>
@@ -13444,16 +13503,7 @@
         </w:rPr>
       </w:pPr>
       <w:r>
-        <w:t>Zudem wird v</w:t>
-      </w:r>
-      <w:r>
-        <w:t>on d</w:t>
-      </w:r>
-      <w:r>
-        <w:t xml:space="preserve">erselben </w:t>
-      </w:r>
-      <w:r>
-        <w:t xml:space="preserve">Materialposition </w:t>
+        <w:t xml:space="preserve">Zudem wird von derselben Materialposition </w:t>
       </w:r>
       <m:oMath>
         <m:d>
@@ -14111,13 +14161,7 @@
                   <w:rPr>
                     <w:rFonts w:ascii="Cambria Math" w:hAnsi="Cambria Math"/>
                   </w:rPr>
-                  <m:t>m</m:t>
-                </m:r>
-                <m:r>
-                  <w:rPr>
-                    <w:rFonts w:ascii="Cambria Math" w:hAnsi="Cambria Math"/>
-                  </w:rPr>
-                  <m:t>in</m:t>
+                  <m:t>min</m:t>
                 </m:r>
               </m:sup>
             </m:sSubSup>
@@ -15550,14 +15594,27 @@
       <w:r>
         <w:t xml:space="preserve">Abbildung </w:t>
       </w:r>
-      <w:fldSimple w:instr=" SEQ Abbildung \* ARABIC ">
-        <w:r>
-          <w:rPr>
-            <w:noProof/>
-          </w:rPr>
-          <w:t>6</w:t>
-        </w:r>
-      </w:fldSimple>
+      <w:r>
+        <w:fldChar w:fldCharType="begin"/>
+      </w:r>
+      <w:r>
+        <w:instrText xml:space="preserve"> SEQ Abbildung \* ARABIC </w:instrText>
+      </w:r>
+      <w:r>
+        <w:fldChar w:fldCharType="separate"/>
+      </w:r>
+      <w:r>
+        <w:rPr>
+          <w:noProof/>
+        </w:rPr>
+        <w:t>6</w:t>
+      </w:r>
+      <w:r>
+        <w:rPr>
+          <w:noProof/>
+        </w:rPr>
+        <w:fldChar w:fldCharType="end"/>
+      </w:r>
       <w:r>
         <w:t xml:space="preserve">: </w:t>
       </w:r>
@@ -16974,14 +17031,27 @@
       <w:r>
         <w:t xml:space="preserve">Abbildung </w:t>
       </w:r>
-      <w:fldSimple w:instr=" SEQ Abbildung \* ARABIC ">
-        <w:r>
-          <w:rPr>
-            <w:noProof/>
-          </w:rPr>
-          <w:t>7</w:t>
-        </w:r>
-      </w:fldSimple>
+      <w:r>
+        <w:fldChar w:fldCharType="begin"/>
+      </w:r>
+      <w:r>
+        <w:instrText xml:space="preserve"> SEQ Abbildung \* ARABIC </w:instrText>
+      </w:r>
+      <w:r>
+        <w:fldChar w:fldCharType="separate"/>
+      </w:r>
+      <w:r>
+        <w:rPr>
+          <w:noProof/>
+        </w:rPr>
+        <w:t>7</w:t>
+      </w:r>
+      <w:r>
+        <w:rPr>
+          <w:noProof/>
+        </w:rPr>
+        <w:fldChar w:fldCharType="end"/>
+      </w:r>
       <w:r>
         <w:t xml:space="preserve">: </w:t>
       </w:r>
@@ -17018,10 +17088,7 @@
         </m:r>
       </m:oMath>
       <w:r>
-        <w:t>-Richtung</w:t>
-      </w:r>
-      <w:r>
-        <w:t xml:space="preserve"> basiert auf der vorgegebenen Materialposition </w:t>
+        <w:t xml:space="preserve">-Richtung basiert auf der vorgegebenen Materialposition </w:t>
       </w:r>
       <m:oMath>
         <m:r>
@@ -17206,13 +17273,7 @@
         <w:rPr>
           <w:rFonts w:eastAsiaTheme="minorEastAsia"/>
         </w:rPr>
-        <w:t xml:space="preserve"> </w:t>
-      </w:r>
-      <w:r>
-        <w:rPr>
-          <w:rFonts w:eastAsiaTheme="minorEastAsia"/>
-        </w:rPr>
-        <w:t xml:space="preserve">und </w:t>
+        <w:t xml:space="preserve"> und </w:t>
       </w:r>
       <m:oMath>
         <m:sSub>
@@ -17503,13 +17564,7 @@
           <w:rPr>
             <w:rFonts w:ascii="Cambria Math" w:eastAsiaTheme="minorEastAsia" w:hAnsi="Cambria Math"/>
           </w:rPr>
-          <m:t>)</m:t>
-        </m:r>
-        <m:r>
-          <w:rPr>
-            <w:rFonts w:ascii="Cambria Math" w:eastAsiaTheme="minorEastAsia" w:hAnsi="Cambria Math"/>
-          </w:rPr>
-          <m:t>ϵ</m:t>
+          <m:t>)ϵ</m:t>
         </m:r>
         <m:sSup>
           <m:sSupPr>
@@ -17585,13 +17640,7 @@
         <w:rPr>
           <w:rFonts w:eastAsiaTheme="minorEastAsia"/>
         </w:rPr>
-        <w:t xml:space="preserve"> aus Schritt 1, </w:t>
-      </w:r>
-      <w:r>
-        <w:rPr>
-          <w:rFonts w:eastAsiaTheme="minorEastAsia"/>
-        </w:rPr>
-        <w:t xml:space="preserve">welche innerhalb der Schweißnaht bzw. der zu erreichenden Temperaturschwelle </w:t>
+        <w:t xml:space="preserve"> aus Schritt 1, welche innerhalb der Schweißnaht bzw. der zu erreichenden Temperaturschwelle </w:t>
       </w:r>
       <m:oMath>
         <m:sSub>
@@ -17827,13 +17876,7 @@
               <w:rPr>
                 <w:rFonts w:ascii="Cambria Math" w:eastAsiaTheme="minorEastAsia" w:hAnsi="Cambria Math"/>
               </w:rPr>
-              <m:t>k</m:t>
-            </m:r>
-            <m:r>
-              <w:rPr>
-                <w:rFonts w:ascii="Cambria Math" w:eastAsiaTheme="minorEastAsia" w:hAnsi="Cambria Math"/>
-              </w:rPr>
-              <m:t>+1</m:t>
+              <m:t>k+1</m:t>
             </m:r>
           </m:sub>
         </m:sSub>
@@ -18309,13 +18352,7 @@
           <w:rPr>
             <w:rFonts w:ascii="Cambria Math" w:eastAsiaTheme="minorEastAsia" w:hAnsi="Cambria Math"/>
           </w:rPr>
-          <m:t>)</m:t>
-        </m:r>
-        <m:r>
-          <w:rPr>
-            <w:rFonts w:ascii="Cambria Math" w:eastAsiaTheme="minorEastAsia" w:hAnsi="Cambria Math"/>
-          </w:rPr>
-          <m:t>ϵ</m:t>
+          <m:t>)ϵ</m:t>
         </m:r>
         <m:sSup>
           <m:sSupPr>
@@ -18620,13 +18657,7 @@
               <w:rPr>
                 <w:rFonts w:ascii="Cambria Math" w:eastAsiaTheme="minorEastAsia" w:hAnsi="Cambria Math"/>
               </w:rPr>
-              <m:t>≤</m:t>
-            </m:r>
-            <m:r>
-              <w:rPr>
-                <w:rFonts w:ascii="Cambria Math" w:eastAsiaTheme="minorEastAsia" w:hAnsi="Cambria Math"/>
-              </w:rPr>
-              <m:t>x</m:t>
+              <m:t>≤x</m:t>
             </m:r>
           </m:e>
           <m:sub>
@@ -19015,13 +19046,7 @@
           <w:rPr>
             <w:rFonts w:ascii="Cambria Math" w:eastAsiaTheme="minorEastAsia" w:hAnsi="Cambria Math"/>
           </w:rPr>
-          <m:t>)</m:t>
-        </m:r>
-        <m:r>
-          <w:rPr>
-            <w:rFonts w:ascii="Cambria Math" w:eastAsiaTheme="minorEastAsia" w:hAnsi="Cambria Math"/>
-          </w:rPr>
-          <m:t>ϵ</m:t>
+          <m:t>)ϵ</m:t>
         </m:r>
         <m:sSup>
           <m:sSupPr>
@@ -19125,13 +19150,7 @@
           <w:rPr>
             <w:rFonts w:ascii="Cambria Math" w:hAnsi="Cambria Math"/>
           </w:rPr>
-          <m:t>N</m:t>
-        </m:r>
-        <m:r>
-          <w:rPr>
-            <w:rFonts w:ascii="Cambria Math" w:hAnsi="Cambria Math"/>
-          </w:rPr>
-          <m:t>:</m:t>
+          <m:t>N:</m:t>
         </m:r>
         <m:sSubSup>
           <m:sSubSupPr>
@@ -19374,10 +19393,7 @@
         </m:r>
       </m:oMath>
       <w:r>
-        <w:t>-Richtung</w:t>
-      </w:r>
-      <w:r>
-        <w:t>.</w:t>
+        <w:t>-Richtung.</w:t>
       </w:r>
       <w:r>
         <w:t xml:space="preserve"> Dabei wird die Annahme getroffen, dass das Temperaturfeld an der </w:t>
@@ -19405,10 +19421,7 @@
         </m:r>
       </m:oMath>
       <w:r>
-        <w:t>-Richtung</w:t>
-      </w:r>
-      <w:r>
-        <w:t xml:space="preserve"> </w:t>
+        <w:t xml:space="preserve">-Richtung </w:t>
       </w:r>
       <w:r>
         <w:t>nicht notwendig ist</w:t>
@@ -19512,14 +19525,27 @@
       <w:r>
         <w:t xml:space="preserve">Abbildung </w:t>
       </w:r>
-      <w:fldSimple w:instr=" SEQ Abbildung \* ARABIC ">
-        <w:r>
-          <w:rPr>
-            <w:noProof/>
-          </w:rPr>
-          <w:t>8</w:t>
-        </w:r>
-      </w:fldSimple>
+      <w:r>
+        <w:fldChar w:fldCharType="begin"/>
+      </w:r>
+      <w:r>
+        <w:instrText xml:space="preserve"> SEQ Abbildung \* ARABIC </w:instrText>
+      </w:r>
+      <w:r>
+        <w:fldChar w:fldCharType="separate"/>
+      </w:r>
+      <w:r>
+        <w:rPr>
+          <w:noProof/>
+        </w:rPr>
+        <w:t>8</w:t>
+      </w:r>
+      <w:r>
+        <w:rPr>
+          <w:noProof/>
+        </w:rPr>
+        <w:fldChar w:fldCharType="end"/>
+      </w:r>
       <w:r>
         <w:t xml:space="preserve">: </w:t>
       </w:r>
@@ -19629,27 +19655,14 @@
     <w:r>
       <w:t xml:space="preserve"> </w:t>
     </w:r>
-    <w:r>
-      <w:fldChar w:fldCharType="begin"/>
-    </w:r>
-    <w:r>
-      <w:instrText xml:space="preserve"> NUMPAGES   \* MERGEFORMAT </w:instrText>
-    </w:r>
-    <w:r>
-      <w:fldChar w:fldCharType="separate"/>
-    </w:r>
-    <w:r>
-      <w:rPr>
-        <w:noProof/>
-      </w:rPr>
-      <w:t>5</w:t>
-    </w:r>
-    <w:r>
-      <w:rPr>
-        <w:noProof/>
-      </w:rPr>
-      <w:fldChar w:fldCharType="end"/>
-    </w:r>
+    <w:fldSimple w:instr=" NUMPAGES   \* MERGEFORMAT ">
+      <w:r>
+        <w:rPr>
+          <w:noProof/>
+        </w:rPr>
+        <w:t>5</w:t>
+      </w:r>
+    </w:fldSimple>
   </w:p>
 </w:ftr>
 </file>
@@ -19686,7 +19699,13 @@
       <w:pStyle w:val="Kopfzeile"/>
     </w:pPr>
     <w:r>
-      <w:t xml:space="preserve">Numerische Methode zur Berechnung von </w:t>
+      <w:t xml:space="preserve">Numerische Methode zur Berechnung </w:t>
+    </w:r>
+    <w:r>
+      <w:t>der</w:t>
+    </w:r>
+    <w:r>
+      <w:t xml:space="preserve"> </w:t>
     </w:r>
     <w:r>
       <w:t>Schweißnaht</w:t>

</xml_diff>